<commit_message>
Stundentafel + Erweiterung "Anleitung C#-Desktopapplikation"
</commit_message>
<xml_diff>
--- a/Dokumentation/Anleitung C#-Desktopapplikation.docx
+++ b/Dokumentation/Anleitung C#-Desktopapplikation.docx
@@ -4,7 +4,7 @@
   <w:body>
     <w:p>
       <w:pPr>
-        <w:pStyle w:val="Heading1"/>
+        <w:pStyle w:val="berschrift1"/>
       </w:pPr>
       <w:r>
         <w:t>C#-</w:t>
@@ -89,7 +89,7 @@
     </w:p>
     <w:p>
       <w:pPr>
-        <w:pStyle w:val="Heading2"/>
+        <w:pStyle w:val="berschrift2"/>
       </w:pPr>
       <w:r>
         <w:t>Struktur</w:t>
@@ -106,7 +106,15 @@
         <w:t xml:space="preserve"> des Programms werden 4 Dateien benötigt: </w:t>
       </w:r>
       <w:r>
-        <w:t xml:space="preserve">Die C#-Dateien “Program.cs” und “Ev3Command.cs” und die </w:t>
+        <w:t>Die C#-Dateien “</w:t>
+      </w:r>
+      <w:proofErr w:type="spellStart"/>
+      <w:r>
+        <w:t>Program.cs</w:t>
+      </w:r>
+      <w:proofErr w:type="spellEnd"/>
+      <w:r>
+        <w:t xml:space="preserve">” und “Ev3Command.cs” und die </w:t>
       </w:r>
       <w:r>
         <w:t>K</w:t>
@@ -115,7 +123,23 @@
         <w:t>onfig</w:t>
       </w:r>
       <w:r>
-        <w:t>urationsdateien “App.config” und “packages.config”.</w:t>
+        <w:t>urationsdateien “</w:t>
+      </w:r>
+      <w:proofErr w:type="spellStart"/>
+      <w:r>
+        <w:t>App.config</w:t>
+      </w:r>
+      <w:proofErr w:type="spellEnd"/>
+      <w:r>
+        <w:t>” und “</w:t>
+      </w:r>
+      <w:proofErr w:type="spellStart"/>
+      <w:r>
+        <w:t>packages.config</w:t>
+      </w:r>
+      <w:proofErr w:type="spellEnd"/>
+      <w:r>
+        <w:t>”.</w:t>
       </w:r>
     </w:p>
     <w:p>
@@ -123,7 +147,15 @@
         <w:t xml:space="preserve">Die </w:t>
       </w:r>
       <w:r>
-        <w:t xml:space="preserve">“packages”-Datei </w:t>
+        <w:t>“</w:t>
+      </w:r>
+      <w:proofErr w:type="spellStart"/>
+      <w:r>
+        <w:t>packages</w:t>
+      </w:r>
+      <w:proofErr w:type="spellEnd"/>
+      <w:r>
+        <w:t xml:space="preserve">”-Datei </w:t>
       </w:r>
       <w:r>
         <w:t xml:space="preserve">enthält eine Liste der </w:t>
@@ -152,7 +184,15 @@
     </w:p>
     <w:p>
       <w:r>
-        <w:t xml:space="preserve">Die “App.config” besteht aus </w:t>
+        <w:t>Die “</w:t>
+      </w:r>
+      <w:proofErr w:type="spellStart"/>
+      <w:r>
+        <w:t>App.config</w:t>
+      </w:r>
+      <w:proofErr w:type="spellEnd"/>
+      <w:r>
+        <w:t xml:space="preserve">” besteht aus </w:t>
       </w:r>
       <w:r>
         <w:t>3</w:t>
@@ -169,7 +209,7 @@
     </w:p>
     <w:p>
       <w:pPr>
-        <w:pStyle w:val="ListParagraph"/>
+        <w:pStyle w:val="Listenabsatz"/>
         <w:numPr>
           <w:ilvl w:val="0"/>
           <w:numId w:val="2"/>
@@ -190,14 +230,22 @@
     </w:p>
     <w:p>
       <w:pPr>
-        <w:pStyle w:val="ListParagraph"/>
+        <w:pStyle w:val="Listenabsatz"/>
         <w:numPr>
           <w:ilvl w:val="0"/>
           <w:numId w:val="2"/>
         </w:numPr>
       </w:pPr>
       <w:r>
-        <w:t xml:space="preserve">“AwsSqsAddress” ist </w:t>
+        <w:t>“</w:t>
+      </w:r>
+      <w:proofErr w:type="spellStart"/>
+      <w:r>
+        <w:t>AwsSqsAddress</w:t>
+      </w:r>
+      <w:proofErr w:type="spellEnd"/>
+      <w:r>
+        <w:t xml:space="preserve">” ist </w:t>
       </w:r>
       <w:r>
         <w:t>die Adresse der SQS-Queue</w:t>
@@ -205,14 +253,22 @@
     </w:p>
     <w:p>
       <w:pPr>
-        <w:pStyle w:val="ListParagraph"/>
+        <w:pStyle w:val="Listenabsatz"/>
         <w:numPr>
           <w:ilvl w:val="0"/>
           <w:numId w:val="2"/>
         </w:numPr>
       </w:pPr>
       <w:r>
-        <w:t xml:space="preserve">“StepsPerDegreeTurn” ist ein Faktor </w:t>
+        <w:t>“</w:t>
+      </w:r>
+      <w:proofErr w:type="spellStart"/>
+      <w:r>
+        <w:t>StepsPerDegreeTurn</w:t>
+      </w:r>
+      <w:proofErr w:type="spellEnd"/>
+      <w:r>
+        <w:t xml:space="preserve">” ist ein Faktor </w:t>
       </w:r>
       <w:r>
         <w:t>um die Drehung des Roboters zu kalibrieren</w:t>
@@ -233,8 +289,13 @@
       <w:r>
         <w:t>Die C#-Datei “</w:t>
       </w:r>
-      <w:r>
-        <w:t>Program.cs”</w:t>
+      <w:proofErr w:type="spellStart"/>
+      <w:r>
+        <w:t>Program.cs</w:t>
+      </w:r>
+      <w:proofErr w:type="spellEnd"/>
+      <w:r>
+        <w:t>”</w:t>
       </w:r>
       <w:r>
         <w:t xml:space="preserve"> enthält </w:t>
@@ -251,7 +312,7 @@
     </w:p>
     <w:p>
       <w:pPr>
-        <w:pStyle w:val="Heading2"/>
+        <w:pStyle w:val="berschrift2"/>
       </w:pPr>
       <w:r>
         <w:t>Gebrauch</w:t>
@@ -291,667 +352,1211 @@
     </w:p>
     <w:p>
       <w:pPr>
-        <w:pStyle w:val="Heading3"/>
+        <w:pStyle w:val="berschrift3"/>
+        <w:rPr>
+          <w:rStyle w:val="berschrift4Zchn"/>
+        </w:rPr>
       </w:pPr>
       <w:r>
         <w:t>Einrichtung</w:t>
       </w:r>
-    </w:p>
-    <w:p>
-      <w:pPr>
+      <w:r>
         <w:rPr>
           <w:color w:val="FF0000"/>
         </w:rPr>
-      </w:pPr>
-      <w:r>
+        <w:br/>
+      </w:r>
+      <w:r>
+        <w:rPr>
+          <w:rStyle w:val="berschrift4Zchn"/>
+        </w:rPr>
+        <w:t>Installation von Visual Studio Community 2017</w:t>
+      </w:r>
+    </w:p>
+    <w:p>
+      <w:r>
+        <w:t>Für die Installation und den Download von VS C17 verweisen wir hier auf die offizielle D</w:t>
+      </w:r>
+      <w:r>
+        <w:t>okumentation und Downloadbereich von Microsoft, da sich dies ständig ändern könnte:</w:t>
+      </w:r>
+    </w:p>
+    <w:p>
+      <w:hyperlink r:id="rId6" w:history="1">
+        <w:r>
+          <w:rPr>
+            <w:rStyle w:val="Hyperlink"/>
+          </w:rPr>
+          <w:t>https://visualstudio.microsoft.com/de/downloads/</w:t>
+        </w:r>
+      </w:hyperlink>
+    </w:p>
+    <w:p>
+      <w:r>
+        <w:t>HINWEIS: Die C#-IDE wird auf jeden Fall benötigt. Alles andere ist in diesem Fall optional bei der Installation.</w:t>
+      </w:r>
+    </w:p>
+    <w:p>
+      <w:pPr>
+        <w:pStyle w:val="berschrift5"/>
+      </w:pPr>
+      <w:r>
+        <w:t xml:space="preserve">Zusätzliche </w:t>
+      </w:r>
+      <w:r>
+        <w:t>Paketinstallation</w:t>
+      </w:r>
+    </w:p>
+    <w:p>
+      <w:r>
+        <w:t>Nachdem man VS erfolgreich installiert hat, werden noch zusätzliche Pakete benötigt, die nicht standardmäßig zur Auswahl stehen.</w:t>
+      </w:r>
+    </w:p>
+    <w:p>
+      <w:r>
+        <w:t>Hierfür wechselt man zunächst in d</w:t>
+      </w:r>
+      <w:r>
+        <w:t>ie</w:t>
+      </w:r>
+      <w:r>
+        <w:t xml:space="preserve"> </w:t>
+      </w:r>
+      <w:proofErr w:type="spellStart"/>
+      <w:r>
+        <w:t>NuGet</w:t>
+      </w:r>
+      <w:proofErr w:type="spellEnd"/>
+      <w:r>
+        <w:t>-Paket</w:t>
+      </w:r>
+      <w:r>
+        <w:t>m</w:t>
+      </w:r>
+      <w:r>
+        <w:t>anager</w:t>
+      </w:r>
+      <w:r>
+        <w:t xml:space="preserve"> Konsole</w:t>
+      </w:r>
+      <w:r>
+        <w:t>. Zu diese</w:t>
+      </w:r>
+      <w:r>
+        <w:t>r</w:t>
+      </w:r>
+      <w:r>
+        <w:t xml:space="preserve"> kommt man </w:t>
+      </w:r>
+      <w:r>
+        <w:t xml:space="preserve">über die Reiter „Extras“ </w:t>
+      </w:r>
+      <w:r>
+        <w:sym w:font="Wingdings" w:char="F0E0"/>
+      </w:r>
+      <w:r>
+        <w:t xml:space="preserve"> „</w:t>
+      </w:r>
+      <w:proofErr w:type="spellStart"/>
+      <w:r>
+        <w:t>NuGet</w:t>
+      </w:r>
+      <w:proofErr w:type="spellEnd"/>
+      <w:r>
+        <w:t xml:space="preserve">-Paket-Manager“ </w:t>
+      </w:r>
+      <w:r>
+        <w:sym w:font="Wingdings" w:char="F0E0"/>
+      </w:r>
+      <w:r>
+        <w:t xml:space="preserve"> </w:t>
+      </w:r>
+      <w:r>
+        <w:t>„Paket-Manager-Konsole“</w:t>
+      </w:r>
+    </w:p>
+    <w:p>
+      <w:r>
+        <w:t xml:space="preserve">In dem </w:t>
+      </w:r>
+      <w:r>
+        <w:t>aufscheinen Fenster gibt man nun folgenden Befehl ein:</w:t>
+      </w:r>
+    </w:p>
+    <w:p>
+      <w:r>
+        <w:t>„</w:t>
+      </w:r>
+      <w:proofErr w:type="spellStart"/>
+      <w:r>
+        <w:t>Install</w:t>
+      </w:r>
+      <w:proofErr w:type="spellEnd"/>
+      <w:r>
+        <w:t>-Package AWSSDK.SQS -Version 3.1.0.4“</w:t>
+      </w:r>
+    </w:p>
+    <w:p>
+      <w:pPr>
         <w:rPr>
           <w:color w:val="FF0000"/>
         </w:rPr>
-        <w:t>TODO</w:t>
-      </w:r>
+      </w:pPr>
       <w:r>
         <w:rPr>
           <w:color w:val="FF0000"/>
         </w:rPr>
-        <w:t>!</w:t>
-      </w:r>
-      <w:r>
-        <w:rPr>
-          <w:color w:val="FF0000"/>
-        </w:rPr>
+        <w:br w:type="page"/>
+      </w:r>
+    </w:p>
+    <w:p>
+      <w:pPr>
+        <w:pStyle w:val="berschrift3"/>
+      </w:pPr>
+      <w:r>
+        <w:lastRenderedPageBreak/>
+        <w:t>Konfigurier</w:t>
+      </w:r>
+      <w:r>
+        <w:t>en de</w:t>
+      </w:r>
+      <w:r>
+        <w:t>s</w:t>
+      </w:r>
+      <w:r>
         <w:t xml:space="preserve"> </w:t>
       </w:r>
       <w:r>
-        <w:rPr>
-          <w:color w:val="FF0000"/>
-        </w:rPr>
-        <w:br/>
-      </w:r>
-      <w:r>
-        <w:rPr>
-          <w:color w:val="FF0000"/>
-        </w:rPr>
-        <w:t xml:space="preserve">VS </w:t>
-      </w:r>
-      <w:r>
-        <w:rPr>
-          <w:color w:val="FF0000"/>
-        </w:rPr>
-        <w:t>Installation</w:t>
-      </w:r>
-      <w:r>
-        <w:rPr>
-          <w:color w:val="FF0000"/>
-        </w:rPr>
-        <w:t xml:space="preserve"> (copy paste vom </w:t>
-      </w:r>
-      <w:r>
-        <w:rPr>
-          <w:color w:val="FF0000"/>
-        </w:rPr>
-        <w:t>Internet</w:t>
-      </w:r>
-      <w:r>
-        <w:rPr>
-          <w:color w:val="FF0000"/>
-        </w:rPr>
-        <w:t>)</w:t>
-      </w:r>
-    </w:p>
-    <w:p>
-      <w:pPr>
-        <w:rPr>
-          <w:color w:val="FF0000"/>
-        </w:rPr>
-      </w:pPr>
-      <w:r>
-        <w:rPr>
-          <w:color w:val="FF0000"/>
-        </w:rPr>
-        <w:t>Paketinstallation</w:t>
-      </w:r>
-    </w:p>
-    <w:p>
-      <w:pPr>
-        <w:rPr>
-          <w:color w:val="FF0000"/>
-        </w:rPr>
-      </w:pPr>
-      <w:r>
-        <w:rPr>
-          <w:color w:val="FF0000"/>
-        </w:rPr>
-        <w:t>Konfigurier</w:t>
-      </w:r>
-      <w:r>
-        <w:rPr>
-          <w:color w:val="FF0000"/>
-        </w:rPr>
-        <w:t xml:space="preserve">en der app.config: </w:t>
-      </w:r>
-      <w:r>
-        <w:rPr>
-          <w:color w:val="FF0000"/>
-        </w:rPr>
         <w:t xml:space="preserve">Bluetooth </w:t>
       </w:r>
       <w:r>
-        <w:rPr>
-          <w:color w:val="FF0000"/>
-        </w:rPr>
-        <w:t xml:space="preserve">Port und </w:t>
-      </w:r>
-      <w:r>
-        <w:rPr>
-          <w:color w:val="FF0000"/>
-        </w:rPr>
-        <w:t>awsadresse einstellen</w:t>
-      </w:r>
-    </w:p>
-    <w:p>
-      <w:pPr>
-        <w:rPr>
-          <w:color w:val="FF0000"/>
-        </w:rPr>
-      </w:pPr>
-      <w:r>
-        <w:rPr>
-          <w:color w:val="FF0000"/>
-        </w:rPr>
+        <w:t>Port</w:t>
+      </w:r>
+      <w:r>
+        <w:t>s</w:t>
+      </w:r>
+      <w:r>
+        <w:t xml:space="preserve"> und </w:t>
+      </w:r>
+      <w:r>
+        <w:t xml:space="preserve"> der AWS-A</w:t>
+      </w:r>
+      <w:r>
+        <w:t>dresse</w:t>
+      </w:r>
+    </w:p>
+    <w:p>
+      <w:r>
+        <w:t xml:space="preserve">ALLE </w:t>
+      </w:r>
+      <w:r>
+        <w:t>KONFIGURATION</w:t>
+      </w:r>
+      <w:r>
+        <w:t xml:space="preserve"> FINDEN I</w:t>
+      </w:r>
+      <w:r>
+        <w:t>N DER DATEI „</w:t>
+      </w:r>
+      <w:proofErr w:type="spellStart"/>
+      <w:r>
+        <w:t>App.config</w:t>
+      </w:r>
+      <w:proofErr w:type="spellEnd"/>
+      <w:r>
+        <w:t>“</w:t>
+      </w:r>
+      <w:r>
+        <w:t xml:space="preserve"> STATT!</w:t>
+      </w:r>
+    </w:p>
+    <w:p>
+      <w:r>
+        <w:t xml:space="preserve">Zunächst richten wir die Verbindung zum </w:t>
+      </w:r>
+      <w:r>
+        <w:t xml:space="preserve">EV3 mittels Bluetooth ein. Hierfür muss man im Programm die COM angeben, auf der die </w:t>
+      </w:r>
+      <w:proofErr w:type="spellStart"/>
+      <w:r>
+        <w:t>Bluetoothverbindung</w:t>
+      </w:r>
+      <w:proofErr w:type="spellEnd"/>
+      <w:r>
+        <w:t xml:space="preserve"> </w:t>
+      </w:r>
+      <w:r>
+        <w:t>hergestellt ist.</w:t>
+      </w:r>
+    </w:p>
+    <w:p>
+      <w:r>
+        <w:t>Dazu sucht man folgende Zeile</w:t>
+      </w:r>
+      <w:r>
+        <w:t xml:space="preserve"> und ändert das COM entsprechend ab</w:t>
+      </w:r>
+      <w:r>
+        <w:t>:</w:t>
+      </w:r>
+    </w:p>
+    <w:p>
+      <w:pPr>
+        <w:rPr>
+          <w:rFonts w:ascii="Consolas" w:hAnsi="Consolas" w:cs="Consolas"/>
+          <w:color w:val="000000"/>
+          <w:sz w:val="19"/>
+          <w:szCs w:val="19"/>
+          <w:lang w:val="en-US"/>
+        </w:rPr>
+      </w:pPr>
+      <w:r>
+        <w:rPr>
+          <w:rFonts w:ascii="Consolas" w:hAnsi="Consolas" w:cs="Consolas"/>
+          <w:color w:val="000000"/>
+          <w:sz w:val="19"/>
+          <w:szCs w:val="19"/>
+          <w:lang w:val="en-US"/>
+        </w:rPr>
+        <w:t>&lt;add key="Ev3Port" value="COM3" /&gt; &lt;!-- or for Linux/OSX, "/dev/</w:t>
+      </w:r>
+      <w:proofErr w:type="spellStart"/>
+      <w:r>
+        <w:rPr>
+          <w:rFonts w:ascii="Consolas" w:hAnsi="Consolas" w:cs="Consolas"/>
+          <w:color w:val="000000"/>
+          <w:sz w:val="19"/>
+          <w:szCs w:val="19"/>
+          <w:lang w:val="en-US"/>
+        </w:rPr>
+        <w:t>tty.YourPortName</w:t>
+      </w:r>
+      <w:proofErr w:type="spellEnd"/>
+      <w:r>
+        <w:rPr>
+          <w:rFonts w:ascii="Consolas" w:hAnsi="Consolas" w:cs="Consolas"/>
+          <w:color w:val="000000"/>
+          <w:sz w:val="19"/>
+          <w:szCs w:val="19"/>
+          <w:lang w:val="en-US"/>
+        </w:rPr>
+        <w:t>" --&gt;</w:t>
+      </w:r>
+    </w:p>
+    <w:p>
+      <w:pPr>
+        <w:rPr>
+          <w:lang w:val="de-DE"/>
+        </w:rPr>
+      </w:pPr>
+      <w:r>
+        <w:rPr>
+          <w:lang w:val="de-DE"/>
+        </w:rPr>
+        <w:t>Des w</w:t>
+      </w:r>
+      <w:r>
+        <w:rPr>
+          <w:lang w:val="de-DE"/>
+        </w:rPr>
+        <w:t>eitern muss man noch einstellen von wo sich das Programm die Nachrichten/Befehle holen soll:</w:t>
+      </w:r>
+    </w:p>
+    <w:p>
+      <w:pPr>
+        <w:rPr>
+          <w:lang w:val="en-US"/>
+        </w:rPr>
+      </w:pPr>
+      <w:r>
+        <w:rPr>
+          <w:lang w:val="en-US"/>
+        </w:rPr>
+        <w:t>&lt;add key="</w:t>
+      </w:r>
+      <w:proofErr w:type="spellStart"/>
+      <w:r>
+        <w:rPr>
+          <w:lang w:val="en-US"/>
+        </w:rPr>
+        <w:t>AwsSqsAddress</w:t>
+      </w:r>
+      <w:proofErr w:type="spellEnd"/>
+      <w:r>
+        <w:rPr>
+          <w:lang w:val="en-US"/>
+        </w:rPr>
+        <w:t>" value="https://sqs.eu-west-1.amazonaws.com/697251208257/Test2Queue" /&gt;</w:t>
+      </w:r>
+    </w:p>
+    <w:p>
+      <w:pPr>
+        <w:rPr>
+          <w:lang w:val="de-DE"/>
+        </w:rPr>
+      </w:pPr>
+      <w:r>
+        <w:rPr>
+          <w:lang w:val="de-DE"/>
+        </w:rPr>
+        <w:t>Hier gibt man die A</w:t>
+      </w:r>
+      <w:r>
+        <w:rPr>
+          <w:lang w:val="de-DE"/>
+        </w:rPr>
+        <w:t>RN-Adresse des SQS-Services an, den man vorher erstellt hat.</w:t>
+      </w:r>
+    </w:p>
+    <w:p>
+      <w:pPr>
+        <w:rPr>
+          <w:rFonts w:cs="Consolas"/>
+          <w:color w:val="000000"/>
+          <w:lang w:val="de-DE"/>
+        </w:rPr>
+      </w:pPr>
+      <w:r>
+        <w:rPr>
+          <w:lang w:val="de-DE"/>
+        </w:rPr>
+        <w:t>WICHTIG: In der Datei „</w:t>
+      </w:r>
+      <w:proofErr w:type="spellStart"/>
+      <w:r>
+        <w:rPr>
+          <w:lang w:val="de-DE"/>
+        </w:rPr>
+        <w:t>Program.cs</w:t>
+      </w:r>
+      <w:proofErr w:type="spellEnd"/>
+      <w:r>
+        <w:rPr>
+          <w:lang w:val="de-DE"/>
+        </w:rPr>
+        <w:t xml:space="preserve">“ gibt es unter der </w:t>
+      </w:r>
+      <w:proofErr w:type="spellStart"/>
+      <w:r>
+        <w:rPr>
+          <w:lang w:val="de-DE"/>
+        </w:rPr>
+        <w:t>Function</w:t>
+      </w:r>
+      <w:proofErr w:type="spellEnd"/>
+      <w:r>
+        <w:rPr>
+          <w:lang w:val="de-DE"/>
+        </w:rPr>
+        <w:t xml:space="preserve"> „</w:t>
+      </w:r>
+      <w:r>
+        <w:rPr>
+          <w:rFonts w:cs="Consolas"/>
+          <w:color w:val="0000FF"/>
+          <w:lang w:val="de-DE"/>
+        </w:rPr>
+        <w:t>private</w:t>
+      </w:r>
+      <w:r>
+        <w:rPr>
+          <w:rFonts w:cs="Consolas"/>
+          <w:color w:val="000000"/>
+          <w:lang w:val="de-DE"/>
+        </w:rPr>
+        <w:t xml:space="preserve"> </w:t>
+      </w:r>
+      <w:proofErr w:type="spellStart"/>
+      <w:r>
+        <w:rPr>
+          <w:rFonts w:cs="Consolas"/>
+          <w:color w:val="0000FF"/>
+          <w:lang w:val="de-DE"/>
+        </w:rPr>
+        <w:t>static</w:t>
+      </w:r>
+      <w:proofErr w:type="spellEnd"/>
+      <w:r>
+        <w:rPr>
+          <w:rFonts w:cs="Consolas"/>
+          <w:color w:val="000000"/>
+          <w:lang w:val="de-DE"/>
+        </w:rPr>
+        <w:t xml:space="preserve"> </w:t>
+      </w:r>
+      <w:proofErr w:type="spellStart"/>
+      <w:r>
+        <w:rPr>
+          <w:rFonts w:cs="Consolas"/>
+          <w:color w:val="0000FF"/>
+          <w:lang w:val="de-DE"/>
+        </w:rPr>
+        <w:t>void</w:t>
+      </w:r>
+      <w:proofErr w:type="spellEnd"/>
+      <w:r>
+        <w:rPr>
+          <w:rFonts w:cs="Consolas"/>
+          <w:color w:val="000000"/>
+          <w:lang w:val="de-DE"/>
+        </w:rPr>
+        <w:t xml:space="preserve"> </w:t>
+      </w:r>
+      <w:proofErr w:type="spellStart"/>
+      <w:r>
+        <w:rPr>
+          <w:rFonts w:cs="Consolas"/>
+          <w:color w:val="000000"/>
+          <w:lang w:val="de-DE"/>
+        </w:rPr>
+        <w:t>Configure</w:t>
+      </w:r>
+      <w:proofErr w:type="spellEnd"/>
+      <w:r>
+        <w:rPr>
+          <w:rFonts w:cs="Consolas"/>
+          <w:color w:val="000000"/>
+          <w:lang w:val="de-DE"/>
+        </w:rPr>
+        <w:t>()</w:t>
+      </w:r>
+      <w:r>
+        <w:rPr>
+          <w:rFonts w:cs="Consolas"/>
+          <w:color w:val="000000"/>
+          <w:lang w:val="de-DE"/>
+        </w:rPr>
+        <w:t>“</w:t>
+      </w:r>
+      <w:r>
+        <w:rPr>
+          <w:rFonts w:cs="Consolas"/>
+          <w:color w:val="000000"/>
+          <w:sz w:val="19"/>
+          <w:szCs w:val="19"/>
+          <w:lang w:val="de-DE"/>
+        </w:rPr>
+        <w:t xml:space="preserve"> </w:t>
+      </w:r>
+      <w:r>
+        <w:rPr>
+          <w:rFonts w:cs="Consolas"/>
+          <w:color w:val="000000"/>
+          <w:lang w:val="de-DE"/>
+        </w:rPr>
+        <w:t>die Einstellung, in welcher Region sich der Service befindet! Dieser muss richtig mit dem eigenen Service zusammenpassen:</w:t>
+      </w:r>
+    </w:p>
+    <w:p>
+      <w:pPr>
+        <w:rPr>
+          <w:rFonts w:cs="Consolas"/>
+          <w:color w:val="000000"/>
+          <w:lang w:val="de-DE"/>
+        </w:rPr>
+      </w:pPr>
+      <w:proofErr w:type="spellStart"/>
+      <w:r>
+        <w:rPr>
+          <w:rFonts w:cs="Consolas"/>
+          <w:color w:val="000000"/>
+          <w:lang w:val="de-DE"/>
+        </w:rPr>
+        <w:t>RegionEndpoint</w:t>
+      </w:r>
+      <w:proofErr w:type="spellEnd"/>
+      <w:r>
+        <w:rPr>
+          <w:rFonts w:cs="Consolas"/>
+          <w:color w:val="000000"/>
+          <w:lang w:val="de-DE"/>
+        </w:rPr>
+        <w:t xml:space="preserve"> </w:t>
+      </w:r>
+      <w:proofErr w:type="spellStart"/>
+      <w:r>
+        <w:rPr>
+          <w:rFonts w:cs="Consolas"/>
+          <w:color w:val="000000"/>
+          <w:lang w:val="de-DE"/>
+        </w:rPr>
+        <w:t>endpoint</w:t>
+      </w:r>
+      <w:proofErr w:type="spellEnd"/>
+      <w:r>
+        <w:rPr>
+          <w:rFonts w:cs="Consolas"/>
+          <w:color w:val="000000"/>
+          <w:lang w:val="de-DE"/>
+        </w:rPr>
+        <w:t xml:space="preserve"> = RegionEndpoint.EUWest1;</w:t>
+      </w:r>
+    </w:p>
+    <w:p>
+      <w:pPr>
+        <w:rPr>
+          <w:lang w:val="de-DE"/>
+        </w:rPr>
+      </w:pPr>
+      <w:r>
+        <w:rPr>
+          <w:lang w:val="de-DE"/>
+        </w:rPr>
+        <w:t>Dies ist in unserem Fall „EUWEST1“!</w:t>
+      </w:r>
+    </w:p>
+    <w:p>
+      <w:pPr>
+        <w:pStyle w:val="berschrift3"/>
+      </w:pPr>
+      <w:r>
         <w:t>Bauen</w:t>
       </w:r>
       <w:r>
-        <w:rPr>
-          <w:color w:val="FF0000"/>
-        </w:rPr>
         <w:t xml:space="preserve"> des Programms</w:t>
       </w:r>
     </w:p>
     <w:p>
-      <w:pPr>
-        <w:rPr>
-          <w:color w:val="FF0000"/>
-        </w:rPr>
-      </w:pPr>
-      <w:r>
-        <w:rPr>
-          <w:color w:val="FF0000"/>
-        </w:rPr>
-        <w:t xml:space="preserve">Einstellen </w:t>
-      </w:r>
-      <w:r>
-        <w:rPr>
-          <w:color w:val="FF0000"/>
-        </w:rPr>
-        <w:t>der Motoren</w:t>
-      </w:r>
-      <w:r>
-        <w:rPr>
-          <w:color w:val="FF0000"/>
-        </w:rPr>
-        <w:t xml:space="preserve"> </w:t>
-      </w:r>
-      <w:r>
-        <w:rPr>
-          <w:color w:val="FF0000"/>
-        </w:rPr>
-        <w:t>(</w:t>
-      </w:r>
-      <w:r>
-        <w:rPr>
-          <w:color w:val="FF0000"/>
-        </w:rPr>
-        <w:t xml:space="preserve">Ports </w:t>
-      </w:r>
-      <w:r>
-        <w:rPr>
-          <w:color w:val="FF0000"/>
-        </w:rPr>
-        <w:t>und Polarität</w:t>
-      </w:r>
-      <w:r>
-        <w:rPr>
-          <w:color w:val="FF0000"/>
-        </w:rPr>
-        <w:t>)</w:t>
-      </w:r>
-      <w:r>
-        <w:rPr>
-          <w:color w:val="FF0000"/>
-        </w:rPr>
-        <w:t xml:space="preserve"> </w:t>
-      </w:r>
-      <w:r>
-        <w:rPr>
-          <w:color w:val="FF0000"/>
-        </w:rPr>
-        <w:t>in den “Move…” Funktionen (A, B, C oder D)</w:t>
-      </w:r>
-    </w:p>
-    <w:p>
-      <w:pPr>
-        <w:pStyle w:val="Heading3"/>
-      </w:pPr>
-      <w:r>
-        <w:t>Ansteuern des Roboters</w:t>
-      </w:r>
-    </w:p>
-    <w:p>
-      <w:r>
-        <w:t xml:space="preserve">Sobald </w:t>
-      </w:r>
-      <w:r>
-        <w:t>das Programm, Alexa und der EV3 bereit sind</w:t>
-      </w:r>
-      <w:r>
-        <w:t xml:space="preserve">, kann </w:t>
-      </w:r>
-      <w:r>
-        <w:t>angefangen werden.</w:t>
-      </w:r>
-    </w:p>
-    <w:p>
-      <w:r>
-        <w:t xml:space="preserve">Zuerst wird das Programm gestartet. </w:t>
-      </w:r>
-      <w:r>
-        <w:t xml:space="preserve">Nach </w:t>
-      </w:r>
-      <w:r>
-        <w:t xml:space="preserve">einigen Sekunden sollte der Roboter einen Piepston von sich geben und am Terminal am Computer </w:t>
-      </w:r>
-      <w:r>
-        <w:t xml:space="preserve">die Nachricht “Connected… Waiting for Commands…” sichtbar sein. Falls nicht ist die Verbindung zum </w:t>
-      </w:r>
-      <w:r>
-        <w:t>Roboter fehlgeschlagen.</w:t>
-      </w:r>
-    </w:p>
-    <w:p>
-      <w:r>
-        <w:t xml:space="preserve">Das Programm wartet nun auf Kommandos. Sobald </w:t>
-      </w:r>
-      <w:r>
-        <w:t xml:space="preserve">Alexa ein Kommando übergeben wurde, erscheint der Inhalt der Nachricht am Terminal. </w:t>
-      </w:r>
-      <w:r>
-        <w:t>Der Roboter sollte den Befehl nun ausführen.</w:t>
-      </w:r>
-    </w:p>
-    <w:p>
-      <w:r>
-        <w:t>Zum Beenden des Programms kann das Fenster vom Terminal geschlossen werden oder im Terminal “</w:t>
-      </w:r>
-      <w:r>
-        <w:t>STRG</w:t>
-      </w:r>
-      <w:r>
-        <w:t>-c” gedrückt werden.</w:t>
+      <w:r>
+        <w:t>Zu guter Letzt muss man das Programm nur noch „Bauen“ oder in Englisch „</w:t>
+      </w:r>
+      <w:proofErr w:type="spellStart"/>
+      <w:r>
+        <w:t>Builden</w:t>
+      </w:r>
+      <w:proofErr w:type="spellEnd"/>
+      <w:r>
+        <w:t xml:space="preserve">“. Hierzu </w:t>
+      </w:r>
+      <w:r>
+        <w:t>drückt</w:t>
+      </w:r>
+      <w:r>
+        <w:t xml:space="preserve"> man </w:t>
+      </w:r>
+      <w:r>
+        <w:t xml:space="preserve">folgende Tastenkombination: </w:t>
+      </w:r>
+    </w:p>
+    <w:p>
+      <w:r>
+        <w:t>„</w:t>
+      </w:r>
+      <w:r>
+        <w:t>STRG + SHIFT + B</w:t>
+      </w:r>
+      <w:r>
+        <w:t>“</w:t>
+      </w:r>
+    </w:p>
+    <w:p>
+      <w:r>
+        <w:t>Und anschließend um das Programm auszuführen:</w:t>
+      </w:r>
+    </w:p>
+    <w:p>
+      <w:r>
+        <w:t>„F5“</w:t>
       </w:r>
       <w:bookmarkStart w:id="0" w:name="_GoBack"/>
       <w:bookmarkEnd w:id="0"/>
     </w:p>
     <w:p>
       <w:pPr>
-        <w:pStyle w:val="Heading3"/>
-      </w:pPr>
+        <w:pStyle w:val="berschrift3"/>
+      </w:pPr>
+      <w:r>
+        <w:t>Ansteuern des Roboters</w:t>
+      </w:r>
+    </w:p>
+    <w:p>
+      <w:r>
+        <w:t xml:space="preserve">Sobald </w:t>
+      </w:r>
+      <w:r>
+        <w:t>das Programm, Alexa und der EV3 bereit sind</w:t>
+      </w:r>
+      <w:r>
+        <w:t xml:space="preserve">, kann </w:t>
+      </w:r>
+      <w:r>
+        <w:t>angefangen werden.</w:t>
+      </w:r>
+    </w:p>
+    <w:p>
+      <w:r>
+        <w:t xml:space="preserve">Zuerst wird das Programm gestartet. </w:t>
+      </w:r>
+      <w:r>
+        <w:t xml:space="preserve">Nach </w:t>
+      </w:r>
+      <w:r>
+        <w:t xml:space="preserve">einigen Sekunden sollte der Roboter einen Piepston von sich geben und am Terminal am Computer </w:t>
+      </w:r>
+      <w:r>
+        <w:t>die Nachricht “</w:t>
+      </w:r>
+      <w:proofErr w:type="spellStart"/>
+      <w:r>
+        <w:t>Connected</w:t>
+      </w:r>
+      <w:proofErr w:type="spellEnd"/>
+      <w:r>
+        <w:t xml:space="preserve">… Waiting </w:t>
+      </w:r>
+      <w:proofErr w:type="spellStart"/>
+      <w:r>
+        <w:t>for</w:t>
+      </w:r>
+      <w:proofErr w:type="spellEnd"/>
+      <w:r>
+        <w:t xml:space="preserve"> Commands…” sichtbar sein. Falls nicht ist die Verbindung zum </w:t>
+      </w:r>
+      <w:r>
+        <w:t>Roboter fehlgeschlagen.</w:t>
+      </w:r>
+    </w:p>
+    <w:p>
+      <w:r>
+        <w:t xml:space="preserve">Das Programm wartet nun auf Kommandos. Sobald </w:t>
+      </w:r>
+      <w:r>
+        <w:t xml:space="preserve">Alexa ein Kommando übergeben wurde, erscheint der Inhalt der Nachricht am Terminal. </w:t>
+      </w:r>
+      <w:r>
+        <w:t>Der Roboter sollte den Befehl nun ausführen.</w:t>
+      </w:r>
+    </w:p>
+    <w:p>
+      <w:r>
+        <w:t>Zum Beenden des Programms kann das Fenster vom Terminal geschlossen werden oder im Terminal “</w:t>
+      </w:r>
+      <w:r>
+        <w:t>STRG</w:t>
+      </w:r>
+      <w:r>
+        <w:t>-c” gedrückt werden.</w:t>
+      </w:r>
+    </w:p>
+    <w:p>
+      <w:pPr>
+        <w:pStyle w:val="berschrift3"/>
+      </w:pPr>
+      <w:r>
+        <w:t>Kalibrieren</w:t>
+      </w:r>
+      <w:r>
+        <w:t xml:space="preserve"> der Drehung</w:t>
+      </w:r>
+    </w:p>
+    <w:p>
+      <w:r>
+        <w:t>Damit der verwendete Roboter sich entsprechend der Angegebenen Gradzahl</w:t>
+      </w:r>
+      <w:r>
+        <w:t xml:space="preserve">, die Motoren nicht zu lange oder zu kurz dreht, kann ein Faktor geändert werden. </w:t>
+      </w:r>
+    </w:p>
+    <w:p>
+      <w:r>
+        <w:t>Der Faktor ist eine Kommazahl die sich in der “</w:t>
+      </w:r>
+      <w:proofErr w:type="spellStart"/>
+      <w:r>
+        <w:t>App.config</w:t>
+      </w:r>
+      <w:proofErr w:type="spellEnd"/>
+      <w:r>
+        <w:t xml:space="preserve">” befindet. </w:t>
+      </w:r>
+    </w:p>
+    <w:p>
+      <w:r>
+        <w:t xml:space="preserve">Eine </w:t>
+      </w:r>
+      <w:r>
+        <w:t>Erhöhung</w:t>
+      </w:r>
+      <w:r>
+        <w:t xml:space="preserve"> des Faktors entspricht einer weiteren Drehung, die Verringerung einer </w:t>
+      </w:r>
+      <w:r>
+        <w:t>Kürzeren</w:t>
+      </w:r>
+      <w:r>
+        <w:t>.</w:t>
+      </w:r>
+    </w:p>
+    <w:p>
       <w:r>
         <w:lastRenderedPageBreak/>
+        <w:t>Standardmäßig</w:t>
+      </w:r>
+      <w:r>
+        <w:t xml:space="preserve"> ist dieser Wert auf 3.5 gestellt.</w:t>
+      </w:r>
+    </w:p>
+    <w:p>
+      <w:pPr>
+        <w:pStyle w:val="berschrift3"/>
+      </w:pPr>
+      <w:r>
+        <w:t>Erweiterung der Funktionalität</w:t>
+      </w:r>
+    </w:p>
+    <w:p>
+      <w:r>
+        <w:t xml:space="preserve">Um </w:t>
+      </w:r>
+      <w:r>
+        <w:t>Kommandos</w:t>
+      </w:r>
+      <w:r>
+        <w:t xml:space="preserve"> hinzuzufügen oder deren </w:t>
+      </w:r>
+      <w:r>
+        <w:t xml:space="preserve">Struktur zu ändern, muss der Code angepasst werden. </w:t>
+      </w:r>
+    </w:p>
+    <w:p>
+      <w:r>
+        <w:t xml:space="preserve">Kommandos können in der </w:t>
+      </w:r>
+      <w:r>
+        <w:t xml:space="preserve">für diesen Zweck markierte stelle in der </w:t>
+      </w:r>
+      <w:r>
+        <w:t>Funktion “</w:t>
+      </w:r>
+      <w:proofErr w:type="spellStart"/>
+      <w:r>
+        <w:t>ProcessCommand</w:t>
+      </w:r>
+      <w:proofErr w:type="spellEnd"/>
+      <w:r>
+        <w:t xml:space="preserve">” </w:t>
+      </w:r>
+      <w:r>
+        <w:t>i</w:t>
+      </w:r>
+      <w:r>
+        <w:t>n der Datei “</w:t>
+      </w:r>
+      <w:proofErr w:type="spellStart"/>
+      <w:r>
+        <w:t>Program.cs</w:t>
+      </w:r>
+      <w:proofErr w:type="spellEnd"/>
+      <w:r>
+        <w:t xml:space="preserve">” </w:t>
+      </w:r>
+      <w:r>
+        <w:t xml:space="preserve">hinzugefügt werden. </w:t>
+      </w:r>
+    </w:p>
+    <w:p>
+      <w:r>
+        <w:t xml:space="preserve">Die Struktur kann in der C#-Datei “Ev3Command.cs” geändert werden. </w:t>
+      </w:r>
+      <w:r>
+        <w:t>Von der Klasse abhängige Funktionen i</w:t>
+      </w:r>
+      <w:r>
+        <w:t>n der “</w:t>
+      </w:r>
+      <w:proofErr w:type="spellStart"/>
+      <w:r>
+        <w:t>Program.cs</w:t>
+      </w:r>
+      <w:proofErr w:type="spellEnd"/>
+      <w:r>
+        <w:t>” müssen ebenfalls angepasst werden.</w:t>
+      </w:r>
+    </w:p>
+    <w:p>
+      <w:pPr>
+        <w:pStyle w:val="berschrift2"/>
+      </w:pPr>
+      <w:r>
+        <w:t>Funktionsweise</w:t>
+      </w:r>
+    </w:p>
+    <w:p>
+      <w:r>
+        <w:t>In diesem Bereich wird die Implementierung der Funktionalität erklärt. Es wird chronologisch, entsprechend dem Programmverlauf vorgegan</w:t>
+      </w:r>
+      <w:r>
+        <w:t>g</w:t>
+      </w:r>
+      <w:r>
+        <w:t>en.</w:t>
+      </w:r>
+    </w:p>
+    <w:p>
+      <w:pPr>
+        <w:pStyle w:val="berschrift3"/>
+      </w:pPr>
+      <w:r>
+        <w:t xml:space="preserve">Laden der Konfiguration und Verbindung zur </w:t>
+      </w:r>
+      <w:r>
+        <w:t>SQS-Queue</w:t>
+      </w:r>
+    </w:p>
+    <w:p>
+      <w:r>
+        <w:t xml:space="preserve">Die </w:t>
+      </w:r>
+      <w:r>
+        <w:t>„</w:t>
+      </w:r>
+      <w:proofErr w:type="spellStart"/>
+      <w:r>
+        <w:t>Configure</w:t>
+      </w:r>
+      <w:proofErr w:type="spellEnd"/>
+      <w:r>
+        <w:t>“</w:t>
+      </w:r>
+      <w:r>
+        <w:t xml:space="preserve">-Funktion wird aufgerufen. </w:t>
+      </w:r>
+      <w:r>
+        <w:t xml:space="preserve">Sie ladet Bluetooth-Port, SQS-Adresse und </w:t>
+      </w:r>
+      <w:r>
+        <w:t xml:space="preserve">den Faktor zum </w:t>
+      </w:r>
+      <w:r>
         <w:t>Kalibrieren</w:t>
       </w:r>
       <w:r>
-        <w:t xml:space="preserve"> der Drehung</w:t>
-      </w:r>
-    </w:p>
-    <w:p>
-      <w:r>
-        <w:t>Damit der verwendete Roboter sich entsprechend der Angegebenen Gradzahl</w:t>
-      </w:r>
-      <w:r>
-        <w:t xml:space="preserve">, die Motoren nicht zu lange oder zu kurz dreht, kann ein Faktor geändert werden. </w:t>
-      </w:r>
-    </w:p>
-    <w:p>
-      <w:r>
-        <w:t xml:space="preserve">Der Faktor ist eine Kommazahl die sich in der “App.config” befindet. </w:t>
-      </w:r>
-    </w:p>
-    <w:p>
-      <w:r>
-        <w:t xml:space="preserve">Eine </w:t>
-      </w:r>
-      <w:r>
-        <w:t>Erhöhung</w:t>
-      </w:r>
-      <w:r>
-        <w:t xml:space="preserve"> des Faktors entspricht einer weiteren Drehung, die Verringerung einer </w:t>
-      </w:r>
-      <w:r>
-        <w:t>Kürzeren</w:t>
-      </w:r>
-      <w:r>
-        <w:t>.</w:t>
-      </w:r>
-    </w:p>
-    <w:p>
-      <w:r>
-        <w:t>Standardmäßig</w:t>
-      </w:r>
-      <w:r>
-        <w:t xml:space="preserve"> ist dieser Wert auf 3.5 gestellt.</w:t>
-      </w:r>
-    </w:p>
-    <w:p>
-      <w:pPr>
-        <w:pStyle w:val="Heading3"/>
-      </w:pPr>
-      <w:r>
-        <w:t>Erweiterung der Funktionalität</w:t>
-      </w:r>
-    </w:p>
-    <w:p>
-      <w:r>
-        <w:t xml:space="preserve">Um </w:t>
-      </w:r>
-      <w:r>
-        <w:t>Kommandos</w:t>
-      </w:r>
-      <w:r>
-        <w:t xml:space="preserve"> hinzuzufügen oder deren </w:t>
-      </w:r>
-      <w:r>
-        <w:t xml:space="preserve">Struktur zu ändern, muss der Code angepasst werden. </w:t>
-      </w:r>
-    </w:p>
-    <w:p>
-      <w:r>
-        <w:t xml:space="preserve">Kommandos können in der </w:t>
-      </w:r>
-      <w:r>
-        <w:t xml:space="preserve">für diesen Zweck markierte stelle in der </w:t>
-      </w:r>
-      <w:r>
-        <w:t>Funktion “</w:t>
-      </w:r>
-      <w:r>
-        <w:t xml:space="preserve">ProcessCommand” </w:t>
+        <w:t xml:space="preserve"> der Drehung aus der </w:t>
+      </w:r>
+      <w:r>
+        <w:t>“</w:t>
+      </w:r>
+      <w:proofErr w:type="spellStart"/>
+      <w:r>
+        <w:t>App.config</w:t>
+      </w:r>
+      <w:proofErr w:type="spellEnd"/>
+      <w:r>
+        <w:t>”-Datei und stellt eine Verbindung zur SQS-Queue auf.</w:t>
+      </w:r>
+    </w:p>
+    <w:p>
+      <w:pPr>
+        <w:pStyle w:val="berschrift3"/>
+      </w:pPr>
+      <w:r>
+        <w:t>Verb</w:t>
       </w:r>
       <w:r>
         <w:t>i</w:t>
       </w:r>
       <w:r>
-        <w:t xml:space="preserve">n der Datei “Program.cs” </w:t>
-      </w:r>
-      <w:r>
-        <w:t xml:space="preserve">hinzugefügt werden. </w:t>
-      </w:r>
-    </w:p>
-    <w:p>
-      <w:r>
-        <w:t xml:space="preserve">Die Struktur kann in der C#-Datei “Ev3Command.cs” geändert werden. </w:t>
-      </w:r>
-      <w:r>
-        <w:t>Von der Klasse abhängige Funktionen i</w:t>
-      </w:r>
-      <w:r>
-        <w:t>n der “Program.cs” müssen ebenfalls angepasst werden.</w:t>
-      </w:r>
-    </w:p>
-    <w:p>
-      <w:pPr>
-        <w:pStyle w:val="Heading2"/>
-      </w:pPr>
-      <w:r>
-        <w:t>Funktionsweise</w:t>
-      </w:r>
-    </w:p>
-    <w:p>
-      <w:r>
-        <w:t>In diesem Bereich wird die Implementierung der Funktionalität erklärt. Es wird chronologisch, entsprechend dem Programmverlauf vorgegan</w:t>
-      </w:r>
-      <w:r>
-        <w:t>g</w:t>
-      </w:r>
-      <w:r>
-        <w:t>en.</w:t>
-      </w:r>
-    </w:p>
-    <w:p>
-      <w:pPr>
-        <w:pStyle w:val="Heading3"/>
-      </w:pPr>
-      <w:r>
-        <w:t xml:space="preserve">Laden der Konfiguration und Verbindung zur </w:t>
-      </w:r>
-      <w:r>
-        <w:t>SQS-Queue</w:t>
-      </w:r>
-    </w:p>
-    <w:p>
-      <w:r>
-        <w:t xml:space="preserve">Die </w:t>
-      </w:r>
-      <w:r>
-        <w:t>„</w:t>
-      </w:r>
-      <w:r>
-        <w:t>Configure</w:t>
-      </w:r>
+        <w:t>ndung zum Roboter</w:t>
+      </w:r>
+    </w:p>
+    <w:p>
+      <w:r>
+        <w:t xml:space="preserve">Als nächstes wird die Execute-Funktion aufgerufen. </w:t>
+      </w:r>
+      <w:r>
+        <w:t xml:space="preserve">Der erste Teil dieser Funktion erstellt </w:t>
+      </w:r>
+      <w:r>
+        <w:t>verbindet</w:t>
+      </w:r>
+      <w:r>
+        <w:t xml:space="preserve"> sich mit dem Roboter über Bluetooth und gibt bei </w:t>
+      </w:r>
+      <w:r>
+        <w:t>Statusinformationen aus. Die Port-Nummer wird separat über die “_</w:t>
+      </w:r>
+      <w:proofErr w:type="spellStart"/>
+      <w:r>
+        <w:t>brick_BrickChanged</w:t>
+      </w:r>
+      <w:proofErr w:type="spellEnd"/>
+      <w:r>
+        <w:t>”-Funktion ausgegeben.</w:t>
+      </w:r>
+    </w:p>
+    <w:p>
+      <w:pPr>
+        <w:pStyle w:val="berschrift3"/>
+      </w:pPr>
+      <w:r>
+        <w:t>Nachrichten abrufen</w:t>
+      </w:r>
+    </w:p>
+    <w:p>
+      <w:r>
+        <w:t>Die Funktion “</w:t>
+      </w:r>
+      <w:proofErr w:type="spellStart"/>
+      <w:r>
+        <w:t>PollForQueueMessage</w:t>
+      </w:r>
+      <w:proofErr w:type="spellEnd"/>
+      <w:r>
+        <w:t xml:space="preserve">” wird aufgerufen. Sie </w:t>
+      </w:r>
+      <w:r>
+        <w:t>sendet eine Anfrage für Nachrichten an die Queue. Wenn sich eine Nachricht in der Queue befindet, wird</w:t>
+      </w:r>
+      <w:r>
+        <w:t xml:space="preserve"> </w:t>
+      </w:r>
+      <w:r>
+        <w:t>sie entgegengenommen und aus der Queue gelöscht. Danach wird die</w:t>
+      </w:r>
+      <w:r>
+        <w:t xml:space="preserve"> Nachricht am Terminal ausgegeben und durch die “GetEv3CommandFromJson”-Funktion bearbeitet. </w:t>
+      </w:r>
+    </w:p>
+    <w:p>
+      <w:pPr>
+        <w:pStyle w:val="berschrift3"/>
+      </w:pPr>
+      <w:r>
+        <w:t>Kommando erstellen</w:t>
+      </w:r>
+    </w:p>
+    <w:p>
+      <w:r>
+        <w:t xml:space="preserve">“GetEv3CommandFromJson” </w:t>
+      </w:r>
+      <w:proofErr w:type="spellStart"/>
+      <w:r>
+        <w:t>deserialisiert</w:t>
+      </w:r>
+      <w:proofErr w:type="spellEnd"/>
+      <w:r>
+        <w:t xml:space="preserve"> die Nachricht</w:t>
+      </w:r>
+      <w:r>
+        <w:t xml:space="preserve"> und erstellt ein EV3-Kommando aus den </w:t>
+      </w:r>
+      <w:r>
+        <w:t>Argumenten,</w:t>
+      </w:r>
+      <w:r>
+        <w:t xml:space="preserve"> </w:t>
+      </w:r>
+      <w:r>
+        <w:t>die über die Nachricht übermittelt wurden.</w:t>
+      </w:r>
+      <w:r>
+        <w:t xml:space="preserve"> </w:t>
+      </w:r>
+    </w:p>
+    <w:p>
+      <w:pPr>
+        <w:pStyle w:val="berschrift3"/>
+      </w:pPr>
+      <w:r>
+        <w:t>Kommando interpretieren</w:t>
+      </w:r>
+      <w:r>
+        <w:t xml:space="preserve"> und ausführen</w:t>
+      </w:r>
+    </w:p>
+    <w:p>
+      <w:r>
+        <w:t>Wieder in der “Execute”-Funktion wird das Kommando an “</w:t>
+      </w:r>
+      <w:proofErr w:type="spellStart"/>
+      <w:r>
+        <w:t>ProcessCommand</w:t>
+      </w:r>
+      <w:proofErr w:type="spellEnd"/>
+      <w:r>
+        <w:t xml:space="preserve">” weitergegeben. </w:t>
+      </w:r>
+      <w:r>
+        <w:t xml:space="preserve">Die Funktion </w:t>
+      </w:r>
+      <w:r>
+        <w:t>wählt ob</w:t>
+      </w:r>
+      <w:r>
+        <w:t xml:space="preserve"> ein Kommando und wenn Ja welches an den </w:t>
+      </w:r>
+      <w:r>
+        <w:t>Roboter</w:t>
+      </w:r>
+      <w:r>
+        <w:t xml:space="preserve"> </w:t>
+      </w:r>
+      <w:r>
+        <w:t xml:space="preserve">gesendet werden. Eine der </w:t>
+      </w:r>
+      <w:r>
+        <w:t>folgenden</w:t>
+      </w:r>
+      <w:r>
+        <w:t xml:space="preserve"> Funktionen werden Ausgeführt.</w:t>
+      </w:r>
+    </w:p>
+    <w:p>
       <w:r>
         <w:t>“</w:t>
       </w:r>
-      <w:r>
-        <w:t xml:space="preserve">-Funktion wird aufgerufen. </w:t>
-      </w:r>
-      <w:r>
-        <w:t xml:space="preserve">Sie ladet Bluetooth-Port, SQS-Adresse und </w:t>
-      </w:r>
-      <w:r>
-        <w:t xml:space="preserve">den Faktor zum </w:t>
-      </w:r>
-      <w:r>
-        <w:t>Kalibrieren</w:t>
-      </w:r>
-      <w:r>
-        <w:t xml:space="preserve"> der Drehung aus der </w:t>
-      </w:r>
-      <w:r>
-        <w:t>“App.config”-Datei und stellt eine Verbindung zur SQS-Queue auf.</w:t>
-      </w:r>
-    </w:p>
-    <w:p>
-      <w:pPr>
-        <w:pStyle w:val="Heading3"/>
-      </w:pPr>
-      <w:r>
-        <w:t>Verb</w:t>
-      </w:r>
-      <w:r>
-        <w:t>i</w:t>
-      </w:r>
-      <w:r>
-        <w:t>ndung zum Roboter</w:t>
-      </w:r>
-    </w:p>
-    <w:p>
-      <w:r>
-        <w:t xml:space="preserve">Als nächstes wird die Execute-Funktion aufgerufen. </w:t>
-      </w:r>
-      <w:r>
-        <w:t xml:space="preserve">Der erste Teil dieser Funktion erstellt </w:t>
-      </w:r>
-      <w:r>
-        <w:t>verbindet</w:t>
-      </w:r>
-      <w:r>
-        <w:t xml:space="preserve"> sich mit dem Roboter über Bluetooth und gibt bei </w:t>
-      </w:r>
-      <w:r>
-        <w:t>Statusinformationen aus. Die Port-Nummer wird separat über die “_brick_BrickChanged</w:t>
-      </w:r>
-      <w:r>
-        <w:t>”-Funktion ausgegeben.</w:t>
-      </w:r>
-    </w:p>
-    <w:p>
-      <w:pPr>
-        <w:pStyle w:val="Heading3"/>
-      </w:pPr>
-      <w:r>
-        <w:t>Nachrichten abrufen</w:t>
-      </w:r>
-    </w:p>
-    <w:p>
-      <w:r>
-        <w:t xml:space="preserve">Die Funktion “PollForQueueMessage” wird aufgerufen. Sie </w:t>
-      </w:r>
-      <w:r>
-        <w:t>sendet eine Anfrage für Nachrichten an die Queue. Wenn sich eine Nachricht in der Queue befindet, wird</w:t>
-      </w:r>
-      <w:r>
-        <w:t xml:space="preserve"> </w:t>
-      </w:r>
-      <w:r>
-        <w:t>sie entgegengenommen und aus der Queue gelöscht. Danach wird die</w:t>
-      </w:r>
-      <w:r>
-        <w:t xml:space="preserve"> Nachricht am Terminal ausgegeben und durch die “GetEv3CommandFromJson”-Funktion bearbeitet. </w:t>
-      </w:r>
-    </w:p>
-    <w:p>
-      <w:pPr>
-        <w:pStyle w:val="Heading3"/>
-      </w:pPr>
-      <w:r>
-        <w:t>Kommando erstellen</w:t>
+      <w:proofErr w:type="spellStart"/>
+      <w:r>
+        <w:t>MoveForward</w:t>
+      </w:r>
+      <w:proofErr w:type="spellEnd"/>
+      <w:r>
+        <w:t xml:space="preserve">” </w:t>
+      </w:r>
+      <w:r>
+        <w:t>zeigt eine Statusmeldung</w:t>
+      </w:r>
+      <w:r>
+        <w:t xml:space="preserve"> am Terminal</w:t>
+      </w:r>
+      <w:r>
+        <w:t xml:space="preserve">, erstellt und sendet ein Kommando an den Roboter. </w:t>
+      </w:r>
+      <w:r>
+        <w:t xml:space="preserve">Vorherigen Kommandos werden </w:t>
+      </w:r>
+      <w:r>
+        <w:t>überschrieben. Das</w:t>
+      </w:r>
+      <w:r>
+        <w:t xml:space="preserve"> Kommando besteht aus einzelnen Einstellungen für zwei Motoren. </w:t>
+      </w:r>
+      <w:r>
+        <w:t xml:space="preserve">Falls eine Distanz </w:t>
+      </w:r>
+      <w:r>
+        <w:t xml:space="preserve">in Centimeter </w:t>
+      </w:r>
+      <w:r>
+        <w:t xml:space="preserve">als Argument angegeben wurde, wird die Distanz berechnet und verwendet. Falls nicht, </w:t>
+      </w:r>
+      <w:r>
+        <w:t xml:space="preserve">fährt der Roboter </w:t>
+      </w:r>
+      <w:r>
+        <w:t>ca.</w:t>
+      </w:r>
+      <w:r>
+        <w:t xml:space="preserve"> 30 cm vorwär</w:t>
+      </w:r>
+      <w:r>
+        <w:t xml:space="preserve">ts. </w:t>
       </w:r>
     </w:p>
     <w:p>
       <w:r>
         <w:t>“</w:t>
       </w:r>
-      <w:r>
-        <w:t>GetEv3CommandFromJson</w:t>
-      </w:r>
-      <w:r>
-        <w:t>” deserialisiert die Nachricht</w:t>
-      </w:r>
-      <w:r>
-        <w:t xml:space="preserve"> und erstellt ein EV3-Kommando aus den </w:t>
-      </w:r>
-      <w:r>
-        <w:t>Argumenten,</w:t>
-      </w:r>
-      <w:r>
-        <w:t xml:space="preserve"> </w:t>
-      </w:r>
-      <w:r>
-        <w:t>die über die Nachricht übermittelt wurden.</w:t>
-      </w:r>
-      <w:r>
-        <w:t xml:space="preserve"> </w:t>
-      </w:r>
-    </w:p>
-    <w:p>
-      <w:pPr>
-        <w:pStyle w:val="Heading3"/>
-      </w:pPr>
-      <w:r>
-        <w:t>Kommando interpretieren</w:t>
-      </w:r>
-      <w:r>
-        <w:t xml:space="preserve"> und ausführen</w:t>
-      </w:r>
-    </w:p>
-    <w:p>
-      <w:r>
-        <w:t xml:space="preserve">Wieder in der “Execute”-Funktion wird das Kommando an “ProcessCommand” weitergegeben. </w:t>
-      </w:r>
-      <w:r>
-        <w:t xml:space="preserve">Die Funktion </w:t>
-      </w:r>
-      <w:r>
-        <w:t>wählt ob</w:t>
-      </w:r>
-      <w:r>
-        <w:t xml:space="preserve"> ein Kommando und wenn Ja welches an den </w:t>
-      </w:r>
-      <w:r>
-        <w:t>Roboter</w:t>
-      </w:r>
-      <w:r>
-        <w:t xml:space="preserve"> </w:t>
-      </w:r>
-      <w:r>
-        <w:t xml:space="preserve">gesendet werden. Eine der </w:t>
-      </w:r>
-      <w:r>
-        <w:t>folgenden</w:t>
-      </w:r>
-      <w:r>
-        <w:t xml:space="preserve"> Funktionen werden Ausgeführt.</w:t>
-      </w:r>
-    </w:p>
-    <w:p>
-      <w:r>
-        <w:t xml:space="preserve">“MoveForward” </w:t>
-      </w:r>
-      <w:r>
-        <w:t>zeigt eine Statusmeldung</w:t>
-      </w:r>
-      <w:r>
-        <w:t xml:space="preserve"> am Terminal</w:t>
-      </w:r>
-      <w:r>
-        <w:t xml:space="preserve">, erstellt und sendet ein Kommando an den Roboter. </w:t>
-      </w:r>
-      <w:r>
-        <w:t xml:space="preserve">Vorherigen Kommandos werden </w:t>
-      </w:r>
-      <w:r>
-        <w:t>überschrieben. Das</w:t>
-      </w:r>
-      <w:r>
-        <w:t xml:space="preserve"> Kommando besteht aus einzelnen Einstellungen für zwei Motoren. </w:t>
-      </w:r>
-      <w:r>
-        <w:t xml:space="preserve">Falls eine Distanz </w:t>
-      </w:r>
-      <w:r>
-        <w:t xml:space="preserve">in Centimeter </w:t>
-      </w:r>
-      <w:r>
-        <w:t xml:space="preserve">als Argument angegeben wurde, wird die Distanz berechnet und verwendet. Falls nicht, </w:t>
-      </w:r>
-      <w:r>
-        <w:t xml:space="preserve">fährt der Roboter </w:t>
-      </w:r>
-      <w:r>
-        <w:t>ca.</w:t>
-      </w:r>
-      <w:r>
-        <w:t xml:space="preserve"> 30 cm vorwär</w:t>
-      </w:r>
-      <w:r>
-        <w:t xml:space="preserve">ts. </w:t>
-      </w:r>
-    </w:p>
-    <w:p>
+      <w:proofErr w:type="spellStart"/>
+      <w:r>
+        <w:t>MoveBackward</w:t>
+      </w:r>
+      <w:proofErr w:type="spellEnd"/>
+      <w:r>
+        <w:t xml:space="preserve">” </w:t>
+      </w:r>
+      <w:r>
+        <w:t>funktioniert genau gleich wie “</w:t>
+      </w:r>
+      <w:proofErr w:type="spellStart"/>
+      <w:r>
+        <w:t>MoveForward</w:t>
+      </w:r>
+      <w:proofErr w:type="spellEnd"/>
+      <w:r>
+        <w:t xml:space="preserve">”, mit dem </w:t>
+      </w:r>
+      <w:r>
+        <w:t>Unterschied,</w:t>
+      </w:r>
+      <w:r>
+        <w:t xml:space="preserve"> dass die Polarität </w:t>
+      </w:r>
+      <w:r>
+        <w:t xml:space="preserve">der Motoren umgekehrt ist. </w:t>
+      </w:r>
+    </w:p>
+    <w:p>
+      <w:r>
+        <w:t>“</w:t>
+      </w:r>
+      <w:proofErr w:type="spellStart"/>
+      <w:r>
+        <w:t>MoveLeft</w:t>
+      </w:r>
+      <w:proofErr w:type="spellEnd"/>
+      <w:r>
+        <w:t>” und “</w:t>
+      </w:r>
+      <w:proofErr w:type="spellStart"/>
+      <w:r>
+        <w:t>MoveRight</w:t>
+      </w:r>
+      <w:proofErr w:type="spellEnd"/>
+      <w:r>
+        <w:t xml:space="preserve">” </w:t>
+      </w:r>
+      <w:r>
+        <w:t>haben den selben Ablauf wie “</w:t>
+      </w:r>
+      <w:proofErr w:type="spellStart"/>
+      <w:r>
+        <w:t>MoveForward</w:t>
+      </w:r>
+      <w:proofErr w:type="spellEnd"/>
+      <w:r>
+        <w:t>” und “</w:t>
+      </w:r>
+      <w:proofErr w:type="spellStart"/>
+      <w:r>
+        <w:t>MoveBackward</w:t>
+      </w:r>
+      <w:proofErr w:type="spellEnd"/>
+      <w:r>
+        <w:t xml:space="preserve">”, mit dem </w:t>
+      </w:r>
+      <w:r>
+        <w:t>Unterschied,</w:t>
+      </w:r>
+      <w:r>
+        <w:t xml:space="preserve"> dass die Motoren in entgegengesetzter Richtung gedreht werden.</w:t>
+      </w:r>
+    </w:p>
+    <w:p>
+      <w:pPr>
+        <w:pStyle w:val="berschrift3"/>
+      </w:pPr>
+      <w:r>
+        <w:t>Abschluss</w:t>
+      </w:r>
+    </w:p>
+    <w:p>
+      <w:r>
+        <w:t>Das Programm durch die Eingabe von “</w:t>
+      </w:r>
+      <w:r>
+        <w:t>STRG</w:t>
+      </w:r>
+      <w:r>
+        <w:t>-c” terminiert oder durch das Schließen des Terminals.</w:t>
+      </w:r>
+    </w:p>
+    <w:p>
+      <w:pPr>
+        <w:pStyle w:val="berschrift2"/>
+      </w:pPr>
       <w:r>
         <w:lastRenderedPageBreak/>
-        <w:t xml:space="preserve">“MoveBackward” </w:t>
-      </w:r>
-      <w:r>
-        <w:t xml:space="preserve">funktioniert genau gleich wie “MoveForward”, mit dem </w:t>
-      </w:r>
-      <w:r>
-        <w:t>Unterschied,</w:t>
-      </w:r>
-      <w:r>
-        <w:t xml:space="preserve"> dass die Polarität </w:t>
-      </w:r>
-      <w:r>
-        <w:t xml:space="preserve">der Motoren umgekehrt ist. </w:t>
-      </w:r>
-    </w:p>
-    <w:p>
-      <w:r>
-        <w:t xml:space="preserve">“MoveLeft” und “MoveRight” </w:t>
-      </w:r>
-      <w:r>
-        <w:t xml:space="preserve">haben den selben Ablauf wie “MoveForward” und “MoveBackward”, mit dem </w:t>
-      </w:r>
-      <w:r>
-        <w:t>Unterschied,</w:t>
-      </w:r>
-      <w:r>
-        <w:t xml:space="preserve"> dass die Motoren in entgegengesetzter Richtung gedreht werden.</w:t>
-      </w:r>
-    </w:p>
-    <w:p>
-      <w:pPr>
-        <w:pStyle w:val="Heading3"/>
-      </w:pPr>
-      <w:r>
-        <w:t>Abschluss</w:t>
-      </w:r>
-    </w:p>
-    <w:p>
-      <w:r>
-        <w:t>Das Programm durch die Eingabe von “</w:t>
-      </w:r>
-      <w:r>
-        <w:t>STRG</w:t>
-      </w:r>
-      <w:r>
-        <w:t>-c” terminiert oder durch das Schließen des Terminals.</w:t>
-      </w:r>
-    </w:p>
-    <w:p>
-      <w:pPr>
-        <w:pStyle w:val="Heading2"/>
-      </w:pPr>
-      <w:r>
         <w:t>Quelle</w:t>
       </w:r>
     </w:p>
@@ -962,7 +1567,7 @@
       <w:r>
         <w:br/>
       </w:r>
-      <w:hyperlink r:id="rId6" w:history="1">
+      <w:hyperlink r:id="rId7" w:history="1">
         <w:r>
           <w:rPr>
             <w:rStyle w:val="Hyperlink"/>
@@ -981,7 +1586,7 @@
     </w:p>
     <w:p>
       <w:pPr>
-        <w:pStyle w:val="Heading3"/>
+        <w:pStyle w:val="berschrift3"/>
       </w:pPr>
       <w:r>
         <w:t>Änderungen</w:t>
@@ -992,22 +1597,15 @@
         <w:t xml:space="preserve">Die beiden C#-Dateien wurden vollständig kommentiert. </w:t>
       </w:r>
       <w:r>
-        <w:t xml:space="preserve">Zusätzlich wurde die </w:t>
-      </w:r>
-      <w:r>
-        <w:t xml:space="preserve">Reihenfolge der Funktionen in </w:t>
-      </w:r>
-      <w:r>
-        <w:t>“</w:t>
-      </w:r>
+        <w:t>Zusätzlich wurde die Reihenfolge der Funktionen in “</w:t>
+      </w:r>
+      <w:proofErr w:type="spellStart"/>
       <w:r>
         <w:t>Program.cs</w:t>
       </w:r>
-      <w:r>
-        <w:t>”</w:t>
-      </w:r>
-      <w:r>
-        <w:t xml:space="preserve"> chronologisch entsprechend dem Aufruf sortiert.</w:t>
+      <w:proofErr w:type="spellEnd"/>
+      <w:r>
+        <w:t>” chronologisch entsprechend dem Aufruf sortiert.</w:t>
       </w:r>
     </w:p>
     <w:p>
@@ -1015,7 +1613,15 @@
         <w:t xml:space="preserve">Im Rahmen der Konfiguration wurde </w:t>
       </w:r>
       <w:r>
-        <w:t>in der “App.config”-Datei der Bluetooth-Port</w:t>
+        <w:t>in der “</w:t>
+      </w:r>
+      <w:proofErr w:type="spellStart"/>
+      <w:r>
+        <w:t>App.config</w:t>
+      </w:r>
+      <w:proofErr w:type="spellEnd"/>
+      <w:r>
+        <w:t>”-Datei der Bluetooth-Port</w:t>
       </w:r>
       <w:r>
         <w:t xml:space="preserve"> und</w:t>
@@ -1030,7 +1636,15 @@
         <w:t xml:space="preserve">eingestellt. </w:t>
       </w:r>
       <w:r>
-        <w:t xml:space="preserve">Außerdem wurde in “Program.cs” in den “Move…”-Funktionen </w:t>
+        <w:t>Außerdem wurde in “</w:t>
+      </w:r>
+      <w:proofErr w:type="spellStart"/>
+      <w:r>
+        <w:t>Program.cs</w:t>
+      </w:r>
+      <w:proofErr w:type="spellEnd"/>
+      <w:r>
+        <w:t xml:space="preserve">” in den “Move…”-Funktionen </w:t>
       </w:r>
       <w:r>
         <w:t xml:space="preserve">der Port und </w:t>
@@ -1053,13 +1667,23 @@
         <w:t>Zur Kalibrierung der Drehung des Roboters wurde ein Faktor hinzugefügt</w:t>
       </w:r>
       <w:r>
-        <w:t xml:space="preserve">. Dieser Faktor wird unter dem Eintrag </w:t>
-      </w:r>
-      <w:r>
-        <w:t>“StepsPerDegreeTurn”</w:t>
-      </w:r>
-      <w:r>
-        <w:t xml:space="preserve"> der “App.config” </w:t>
+        <w:t>. Dieser Faktor wird unter dem Eintrag “</w:t>
+      </w:r>
+      <w:proofErr w:type="spellStart"/>
+      <w:r>
+        <w:t>StepsPerDegreeTurn</w:t>
+      </w:r>
+      <w:proofErr w:type="spellEnd"/>
+      <w:r>
+        <w:t>” der “</w:t>
+      </w:r>
+      <w:proofErr w:type="spellStart"/>
+      <w:r>
+        <w:t>App.config</w:t>
+      </w:r>
+      <w:proofErr w:type="spellEnd"/>
+      <w:r>
+        <w:t xml:space="preserve">” </w:t>
       </w:r>
       <w:r>
         <w:t>eingestellt</w:t>
@@ -1074,14 +1698,48 @@
         <w:t>Faktor,</w:t>
       </w:r>
       <w:r>
-        <w:t xml:space="preserve"> um den die Räder gedreht werden müssen um den Roboter um x Grad zu drehen.  Er wurde hinzugefügt da die Steuerung mit Gradzahl einfacher ist als die Eingabe der Steps, und sie so einfacher als im Code selbst geändert werden kann. Konkret wurde ein Key-Value-Paar in der Config-Datei und im Code eine Konstante mit dem Key-Namen und eine Private Variable für den Wert. Die Configure Funktion im Code wurde ebenfalls erweitert um den Wert der Privaten Variable entsprechend der Config-Datei zu setzen. Die </w:t>
+        <w:t xml:space="preserve"> um den die Räder gedreht werden müssen um den Roboter um x Grad zu drehen.  Er wurde hinzugefügt da die Steuerung mit Gradzahl einfacher ist als die Eingabe der </w:t>
+      </w:r>
+      <w:proofErr w:type="spellStart"/>
+      <w:r>
+        <w:t>Steps</w:t>
+      </w:r>
+      <w:proofErr w:type="spellEnd"/>
+      <w:r>
+        <w:t xml:space="preserve">, und sie so einfacher als im Code selbst geändert werden kann. Konkret wurde ein Key-Value-Paar in der </w:t>
+      </w:r>
+      <w:proofErr w:type="spellStart"/>
+      <w:r>
+        <w:t>Config</w:t>
+      </w:r>
+      <w:proofErr w:type="spellEnd"/>
+      <w:r>
+        <w:t xml:space="preserve">-Datei und im Code eine Konstante mit dem Key-Namen und eine Private Variable für den Wert. Die </w:t>
+      </w:r>
+      <w:proofErr w:type="spellStart"/>
+      <w:r>
+        <w:t>Configure</w:t>
+      </w:r>
+      <w:proofErr w:type="spellEnd"/>
+      <w:r>
+        <w:t xml:space="preserve"> Funktion im Code wurde ebenfalls erweitert um den Wert der Privaten Variable entsprechend der </w:t>
+      </w:r>
+      <w:proofErr w:type="spellStart"/>
+      <w:r>
+        <w:t>Config</w:t>
+      </w:r>
+      <w:proofErr w:type="spellEnd"/>
+      <w:r>
+        <w:t xml:space="preserve">-Datei zu setzen. Die </w:t>
       </w:r>
       <w:r>
         <w:t>„</w:t>
       </w:r>
+      <w:proofErr w:type="spellStart"/>
       <w:r>
         <w:t>Moveleft</w:t>
       </w:r>
+      <w:proofErr w:type="spellEnd"/>
       <w:r>
         <w:t>“-</w:t>
       </w:r>
@@ -1091,9 +1749,11 @@
       <w:r>
         <w:t>„</w:t>
       </w:r>
+      <w:proofErr w:type="spellStart"/>
       <w:r>
         <w:t>Moveright</w:t>
       </w:r>
+      <w:proofErr w:type="spellEnd"/>
       <w:r>
         <w:t>“-</w:t>
       </w:r>
@@ -1124,7 +1784,15 @@
         <w:t xml:space="preserve">für die Bewegung zu unterstützen. </w:t>
       </w:r>
       <w:r>
-        <w:t xml:space="preserve">Dafür wurde die Ev3Command-Klasse um die Einträge “DeviceName” und “Value” erweitert. </w:t>
+        <w:t>Dafür wurde die Ev3Command-Klasse um die Einträge “</w:t>
+      </w:r>
+      <w:proofErr w:type="spellStart"/>
+      <w:r>
+        <w:t>DeviceName</w:t>
+      </w:r>
+      <w:proofErr w:type="spellEnd"/>
+      <w:r>
+        <w:t xml:space="preserve">” und “Value” erweitert. </w:t>
       </w:r>
       <w:r>
         <w:t xml:space="preserve">Die “GetEv3CommandFromJson”-Funktion wurde angepasst </w:t>
@@ -1792,18 +2460,18 @@
     <w:lsdException w:name="Hashtag" w:semiHidden="1" w:unhideWhenUsed="1"/>
     <w:lsdException w:name="Unresolved Mention" w:semiHidden="1" w:unhideWhenUsed="1"/>
   </w:latentStyles>
-  <w:style w:type="paragraph" w:default="1" w:styleId="Normal">
+  <w:style w:type="paragraph" w:default="1" w:styleId="Standard">
     <w:name w:val="Normal"/>
     <w:qFormat/>
     <w:rPr>
       <w:lang w:val="de-AT"/>
     </w:rPr>
   </w:style>
-  <w:style w:type="paragraph" w:styleId="Heading1">
+  <w:style w:type="paragraph" w:styleId="berschrift1">
     <w:name w:val="heading 1"/>
-    <w:basedOn w:val="Normal"/>
-    <w:next w:val="Normal"/>
-    <w:link w:val="Heading1Char"/>
+    <w:basedOn w:val="Standard"/>
+    <w:next w:val="Standard"/>
+    <w:link w:val="berschrift1Zchn"/>
     <w:uiPriority w:val="9"/>
     <w:qFormat/>
     <w:rsid w:val="00FF6E6A"/>
@@ -1820,11 +2488,11 @@
       <w:szCs w:val="32"/>
     </w:rPr>
   </w:style>
-  <w:style w:type="paragraph" w:styleId="Heading2">
+  <w:style w:type="paragraph" w:styleId="berschrift2">
     <w:name w:val="heading 2"/>
-    <w:basedOn w:val="Normal"/>
-    <w:next w:val="Normal"/>
-    <w:link w:val="Heading2Char"/>
+    <w:basedOn w:val="Standard"/>
+    <w:next w:val="Standard"/>
+    <w:link w:val="berschrift2Zchn"/>
     <w:uiPriority w:val="9"/>
     <w:unhideWhenUsed/>
     <w:qFormat/>
@@ -1842,11 +2510,11 @@
       <w:szCs w:val="26"/>
     </w:rPr>
   </w:style>
-  <w:style w:type="paragraph" w:styleId="Heading3">
+  <w:style w:type="paragraph" w:styleId="berschrift3">
     <w:name w:val="heading 3"/>
-    <w:basedOn w:val="Normal"/>
-    <w:next w:val="Normal"/>
-    <w:link w:val="Heading3Char"/>
+    <w:basedOn w:val="Standard"/>
+    <w:next w:val="Standard"/>
+    <w:link w:val="berschrift3Zchn"/>
     <w:uiPriority w:val="9"/>
     <w:unhideWhenUsed/>
     <w:qFormat/>
@@ -1864,12 +2532,55 @@
       <w:szCs w:val="24"/>
     </w:rPr>
   </w:style>
-  <w:style w:type="character" w:default="1" w:styleId="DefaultParagraphFont">
+  <w:style w:type="paragraph" w:styleId="berschrift4">
+    <w:name w:val="heading 4"/>
+    <w:basedOn w:val="Standard"/>
+    <w:next w:val="Standard"/>
+    <w:link w:val="berschrift4Zchn"/>
+    <w:uiPriority w:val="9"/>
+    <w:unhideWhenUsed/>
+    <w:qFormat/>
+    <w:rsid w:val="006E4DEF"/>
+    <w:pPr>
+      <w:keepNext/>
+      <w:keepLines/>
+      <w:spacing w:before="40" w:after="0"/>
+      <w:outlineLvl w:val="3"/>
+    </w:pPr>
+    <w:rPr>
+      <w:rFonts w:asciiTheme="majorHAnsi" w:eastAsiaTheme="majorEastAsia" w:hAnsiTheme="majorHAnsi" w:cstheme="majorBidi"/>
+      <w:i/>
+      <w:iCs/>
+      <w:color w:val="2F5496" w:themeColor="accent1" w:themeShade="BF"/>
+    </w:rPr>
+  </w:style>
+  <w:style w:type="paragraph" w:styleId="berschrift5">
+    <w:name w:val="heading 5"/>
+    <w:basedOn w:val="Standard"/>
+    <w:next w:val="Standard"/>
+    <w:link w:val="berschrift5Zchn"/>
+    <w:uiPriority w:val="9"/>
+    <w:unhideWhenUsed/>
+    <w:qFormat/>
+    <w:rsid w:val="00F7219E"/>
+    <w:pPr>
+      <w:keepNext/>
+      <w:keepLines/>
+      <w:spacing w:before="40" w:after="0"/>
+      <w:outlineLvl w:val="4"/>
+    </w:pPr>
+    <w:rPr>
+      <w:rFonts w:asciiTheme="majorHAnsi" w:eastAsiaTheme="majorEastAsia" w:hAnsiTheme="majorHAnsi" w:cstheme="majorBidi"/>
+      <w:color w:val="2F5496" w:themeColor="accent1" w:themeShade="BF"/>
+    </w:rPr>
+  </w:style>
+  <w:style w:type="character" w:default="1" w:styleId="Absatz-Standardschriftart">
     <w:name w:val="Default Paragraph Font"/>
     <w:uiPriority w:val="1"/>
+    <w:semiHidden/>
     <w:unhideWhenUsed/>
   </w:style>
-  <w:style w:type="table" w:default="1" w:styleId="TableNormal">
+  <w:style w:type="table" w:default="1" w:styleId="NormaleTabelle">
     <w:name w:val="Normal Table"/>
     <w:uiPriority w:val="99"/>
     <w:semiHidden/>
@@ -1884,16 +2595,16 @@
       </w:tblCellMar>
     </w:tblPr>
   </w:style>
-  <w:style w:type="numbering" w:default="1" w:styleId="NoList">
+  <w:style w:type="numbering" w:default="1" w:styleId="KeineListe">
     <w:name w:val="No List"/>
     <w:uiPriority w:val="99"/>
     <w:semiHidden/>
     <w:unhideWhenUsed/>
   </w:style>
-  <w:style w:type="character" w:customStyle="1" w:styleId="Heading1Char">
-    <w:name w:val="Heading 1 Char"/>
-    <w:basedOn w:val="DefaultParagraphFont"/>
-    <w:link w:val="Heading1"/>
+  <w:style w:type="character" w:customStyle="1" w:styleId="berschrift1Zchn">
+    <w:name w:val="Überschrift 1 Zchn"/>
+    <w:basedOn w:val="Absatz-Standardschriftart"/>
+    <w:link w:val="berschrift1"/>
     <w:uiPriority w:val="9"/>
     <w:rsid w:val="00FF6E6A"/>
     <w:rPr>
@@ -1904,10 +2615,10 @@
       <w:lang w:val="de-AT"/>
     </w:rPr>
   </w:style>
-  <w:style w:type="character" w:customStyle="1" w:styleId="Heading2Char">
-    <w:name w:val="Heading 2 Char"/>
-    <w:basedOn w:val="DefaultParagraphFont"/>
-    <w:link w:val="Heading2"/>
+  <w:style w:type="character" w:customStyle="1" w:styleId="berschrift2Zchn">
+    <w:name w:val="Überschrift 2 Zchn"/>
+    <w:basedOn w:val="Absatz-Standardschriftart"/>
+    <w:link w:val="berschrift2"/>
     <w:uiPriority w:val="9"/>
     <w:rsid w:val="00F3282E"/>
     <w:rPr>
@@ -1920,7 +2631,7 @@
   </w:style>
   <w:style w:type="character" w:styleId="Hyperlink">
     <w:name w:val="Hyperlink"/>
-    <w:basedOn w:val="DefaultParagraphFont"/>
+    <w:basedOn w:val="Absatz-Standardschriftart"/>
     <w:uiPriority w:val="99"/>
     <w:unhideWhenUsed/>
     <w:rsid w:val="008E08B5"/>
@@ -1929,9 +2640,9 @@
       <w:u w:val="single"/>
     </w:rPr>
   </w:style>
-  <w:style w:type="character" w:styleId="UnresolvedMention">
+  <w:style w:type="character" w:styleId="NichtaufgelsteErwhnung">
     <w:name w:val="Unresolved Mention"/>
-    <w:basedOn w:val="DefaultParagraphFont"/>
+    <w:basedOn w:val="Absatz-Standardschriftart"/>
     <w:uiPriority w:val="99"/>
     <w:semiHidden/>
     <w:unhideWhenUsed/>
@@ -1941,10 +2652,10 @@
       <w:shd w:val="clear" w:color="auto" w:fill="E1DFDD"/>
     </w:rPr>
   </w:style>
-  <w:style w:type="character" w:customStyle="1" w:styleId="Heading3Char">
-    <w:name w:val="Heading 3 Char"/>
-    <w:basedOn w:val="DefaultParagraphFont"/>
-    <w:link w:val="Heading3"/>
+  <w:style w:type="character" w:customStyle="1" w:styleId="berschrift3Zchn">
+    <w:name w:val="Überschrift 3 Zchn"/>
+    <w:basedOn w:val="Absatz-Standardschriftart"/>
+    <w:link w:val="berschrift3"/>
     <w:uiPriority w:val="9"/>
     <w:rsid w:val="00657688"/>
     <w:rPr>
@@ -1955,9 +2666,9 @@
       <w:lang w:val="de-AT"/>
     </w:rPr>
   </w:style>
-  <w:style w:type="paragraph" w:styleId="ListParagraph">
+  <w:style w:type="paragraph" w:styleId="Listenabsatz">
     <w:name w:val="List Paragraph"/>
-    <w:basedOn w:val="Normal"/>
+    <w:basedOn w:val="Standard"/>
     <w:uiPriority w:val="34"/>
     <w:qFormat/>
     <w:rsid w:val="009D0F8F"/>
@@ -1965,6 +2676,44 @@
       <w:ind w:left="720"/>
       <w:contextualSpacing/>
     </w:pPr>
+  </w:style>
+  <w:style w:type="character" w:customStyle="1" w:styleId="berschrift4Zchn">
+    <w:name w:val="Überschrift 4 Zchn"/>
+    <w:basedOn w:val="Absatz-Standardschriftart"/>
+    <w:link w:val="berschrift4"/>
+    <w:uiPriority w:val="9"/>
+    <w:rsid w:val="006E4DEF"/>
+    <w:rPr>
+      <w:rFonts w:asciiTheme="majorHAnsi" w:eastAsiaTheme="majorEastAsia" w:hAnsiTheme="majorHAnsi" w:cstheme="majorBidi"/>
+      <w:i/>
+      <w:iCs/>
+      <w:color w:val="2F5496" w:themeColor="accent1" w:themeShade="BF"/>
+      <w:lang w:val="de-AT"/>
+    </w:rPr>
+  </w:style>
+  <w:style w:type="character" w:customStyle="1" w:styleId="berschrift5Zchn">
+    <w:name w:val="Überschrift 5 Zchn"/>
+    <w:basedOn w:val="Absatz-Standardschriftart"/>
+    <w:link w:val="berschrift5"/>
+    <w:uiPriority w:val="9"/>
+    <w:rsid w:val="00F7219E"/>
+    <w:rPr>
+      <w:rFonts w:asciiTheme="majorHAnsi" w:eastAsiaTheme="majorEastAsia" w:hAnsiTheme="majorHAnsi" w:cstheme="majorBidi"/>
+      <w:color w:val="2F5496" w:themeColor="accent1" w:themeShade="BF"/>
+      <w:lang w:val="de-AT"/>
+    </w:rPr>
+  </w:style>
+  <w:style w:type="paragraph" w:styleId="KeinLeerraum">
+    <w:name w:val="No Spacing"/>
+    <w:uiPriority w:val="1"/>
+    <w:qFormat/>
+    <w:rsid w:val="0031096D"/>
+    <w:pPr>
+      <w:spacing w:after="0" w:line="240" w:lineRule="auto"/>
+    </w:pPr>
+    <w:rPr>
+      <w:lang w:val="de-AT"/>
+    </w:rPr>
   </w:style>
 </w:styles>
 </file>
@@ -2269,7 +3018,7 @@
 </file>
 
 <file path=customXml/itemProps1.xml><?xml version="1.0" encoding="utf-8"?>
-<ds:datastoreItem xmlns:ds="http://schemas.openxmlformats.org/officeDocument/2006/customXml" ds:itemID="{4095D897-BB9F-481E-A0CA-E3081E35783C}">
+<ds:datastoreItem xmlns:ds="http://schemas.openxmlformats.org/officeDocument/2006/customXml" ds:itemID="{8C4AA106-297A-4971-BC6E-36316F28AA10}">
   <ds:schemaRefs>
     <ds:schemaRef ds:uri="http://schemas.openxmlformats.org/officeDocument/2006/bibliography"/>
   </ds:schemaRefs>

</xml_diff>